<commit_message>
Did first two chapter 6 YDI
</commit_message>
<xml_diff>
--- a/Chapter 5/Chapter Files/Chapter 5 Assignments.docx
+++ b/Chapter 5/Chapter Files/Chapter 5 Assignments.docx
@@ -328,7 +328,6 @@
     <w:p>
       <w:pPr>
         <w:rPr>
-          <w:b/>
           <w:sz w:val="28"/>
           <w:szCs w:val="28"/>
         </w:rPr>
@@ -342,21 +341,12 @@
         <w:lastRenderedPageBreak/>
         <w:t>Chapter Review Exercises</w:t>
       </w:r>
-    </w:p>
-    <w:p>
-      <w:pPr>
-        <w:rPr>
-          <w:sz w:val="28"/>
-          <w:szCs w:val="28"/>
-        </w:rPr>
-      </w:pPr>
       <w:r>
         <w:rPr>
           <w:noProof/>
           <w:sz w:val="28"/>
           <w:szCs w:val="28"/>
         </w:rPr>
-        <w:lastRenderedPageBreak/>
         <w:drawing>
           <wp:inline distT="0" distB="0" distL="0" distR="0">
             <wp:extent cx="5943600" cy="4138295"/>
@@ -500,19 +490,12 @@
     <w:p>
       <w:pPr>
         <w:rPr>
-          <w:noProof/>
           <w:sz w:val="28"/>
           <w:szCs w:val="28"/>
         </w:rPr>
       </w:pPr>
-    </w:p>
-    <w:p>
-      <w:pPr>
-        <w:rPr>
-          <w:sz w:val="28"/>
-          <w:szCs w:val="28"/>
-        </w:rPr>
-      </w:pPr>
+      <w:bookmarkStart w:id="0" w:name="_GoBack"/>
+      <w:bookmarkEnd w:id="0"/>
       <w:r>
         <w:rPr>
           <w:noProof/>
@@ -569,7 +552,6 @@
           </wp:inline>
         </w:drawing>
       </w:r>
-      <w:bookmarkStart w:id="0" w:name="_GoBack"/>
       <w:r>
         <w:rPr>
           <w:noProof/>
@@ -618,7 +600,6 @@
           </wp:inline>
         </w:drawing>
       </w:r>
-      <w:bookmarkEnd w:id="0"/>
     </w:p>
     <w:sectPr>
       <w:pgSz w:w="12240" w:h="15840"/>

</xml_diff>

<commit_message>
Did missing chapter 5 stuff
</commit_message>
<xml_diff>
--- a/Chapter 5/Chapter Files/Chapter 5 Assignments.docx
+++ b/Chapter 5/Chapter Files/Chapter 5 Assignments.docx
@@ -486,6 +486,103 @@
           </wp:inline>
         </w:drawing>
       </w:r>
+      <w:r>
+        <w:rPr>
+          <w:noProof/>
+          <w:sz w:val="28"/>
+          <w:szCs w:val="28"/>
+        </w:rPr>
+        <w:lastRenderedPageBreak/>
+        <w:drawing>
+          <wp:inline distT="0" distB="0" distL="0" distR="0">
+            <wp:extent cx="5943600" cy="4269740"/>
+            <wp:effectExtent l="0" t="0" r="0" b="0"/>
+            <wp:docPr id="13" name="Picture 13"/>
+            <wp:cNvGraphicFramePr>
+              <a:graphicFrameLocks xmlns:a="http://schemas.openxmlformats.org/drawingml/2006/main" noChangeAspect="1"/>
+            </wp:cNvGraphicFramePr>
+            <a:graphic xmlns:a="http://schemas.openxmlformats.org/drawingml/2006/main">
+              <a:graphicData uri="http://schemas.openxmlformats.org/drawingml/2006/picture">
+                <pic:pic xmlns:pic="http://schemas.openxmlformats.org/drawingml/2006/picture">
+                  <pic:nvPicPr>
+                    <pic:cNvPr id="13" name="TippingTable3Out.PNG"/>
+                    <pic:cNvPicPr/>
+                  </pic:nvPicPr>
+                  <pic:blipFill>
+                    <a:blip r:embed="rId12">
+                      <a:extLst>
+                        <a:ext uri="{28A0092B-C50C-407E-A947-70E740481C1C}">
+                          <a14:useLocalDpi xmlns:a14="http://schemas.microsoft.com/office/drawing/2010/main" val="0"/>
+                        </a:ext>
+                      </a:extLst>
+                    </a:blip>
+                    <a:stretch>
+                      <a:fillRect/>
+                    </a:stretch>
+                  </pic:blipFill>
+                  <pic:spPr>
+                    <a:xfrm>
+                      <a:off x="0" y="0"/>
+                      <a:ext cx="5943600" cy="4269740"/>
+                    </a:xfrm>
+                    <a:prstGeom prst="rect">
+                      <a:avLst/>
+                    </a:prstGeom>
+                  </pic:spPr>
+                </pic:pic>
+              </a:graphicData>
+            </a:graphic>
+          </wp:inline>
+        </w:drawing>
+      </w:r>
+      <w:r>
+        <w:rPr>
+          <w:noProof/>
+          <w:sz w:val="28"/>
+          <w:szCs w:val="28"/>
+        </w:rPr>
+        <w:drawing>
+          <wp:inline distT="0" distB="0" distL="0" distR="0">
+            <wp:extent cx="5806638" cy="3876675"/>
+            <wp:effectExtent l="0" t="0" r="3810" b="0"/>
+            <wp:docPr id="14" name="Picture 14"/>
+            <wp:cNvGraphicFramePr>
+              <a:graphicFrameLocks xmlns:a="http://schemas.openxmlformats.org/drawingml/2006/main" noChangeAspect="1"/>
+            </wp:cNvGraphicFramePr>
+            <a:graphic xmlns:a="http://schemas.openxmlformats.org/drawingml/2006/main">
+              <a:graphicData uri="http://schemas.openxmlformats.org/drawingml/2006/picture">
+                <pic:pic xmlns:pic="http://schemas.openxmlformats.org/drawingml/2006/picture">
+                  <pic:nvPicPr>
+                    <pic:cNvPr id="14" name="TippingTable3Top.PNG"/>
+                    <pic:cNvPicPr/>
+                  </pic:nvPicPr>
+                  <pic:blipFill>
+                    <a:blip r:embed="rId13">
+                      <a:extLst>
+                        <a:ext uri="{28A0092B-C50C-407E-A947-70E740481C1C}">
+                          <a14:useLocalDpi xmlns:a14="http://schemas.microsoft.com/office/drawing/2010/main" val="0"/>
+                        </a:ext>
+                      </a:extLst>
+                    </a:blip>
+                    <a:stretch>
+                      <a:fillRect/>
+                    </a:stretch>
+                  </pic:blipFill>
+                  <pic:spPr>
+                    <a:xfrm>
+                      <a:off x="0" y="0"/>
+                      <a:ext cx="5807597" cy="3877315"/>
+                    </a:xfrm>
+                    <a:prstGeom prst="rect">
+                      <a:avLst/>
+                    </a:prstGeom>
+                  </pic:spPr>
+                </pic:pic>
+              </a:graphicData>
+            </a:graphic>
+          </wp:inline>
+        </w:drawing>
+      </w:r>
     </w:p>
     <w:p>
       <w:pPr>
@@ -494,8 +591,6 @@
           <w:szCs w:val="28"/>
         </w:rPr>
       </w:pPr>
-      <w:bookmarkStart w:id="0" w:name="_GoBack"/>
-      <w:bookmarkEnd w:id="0"/>
       <w:r>
         <w:rPr>
           <w:noProof/>
@@ -505,8 +600,8 @@
         <w:lastRenderedPageBreak/>
         <w:drawing>
           <wp:inline distT="0" distB="0" distL="0" distR="0">
-            <wp:extent cx="6152515" cy="4086225"/>
-            <wp:effectExtent l="0" t="0" r="635" b="9525"/>
+            <wp:extent cx="5406755" cy="3590925"/>
+            <wp:effectExtent l="0" t="0" r="3810" b="0"/>
             <wp:docPr id="9" name="Picture 9"/>
             <wp:cNvGraphicFramePr>
               <a:graphicFrameLocks xmlns:a="http://schemas.openxmlformats.org/drawingml/2006/main" noChangeAspect="1"/>
@@ -519,7 +614,7 @@
                     <pic:cNvPicPr/>
                   </pic:nvPicPr>
                   <pic:blipFill rotWithShape="1">
-                    <a:blip r:embed="rId12">
+                    <a:blip r:embed="rId14">
                       <a:extLst>
                         <a:ext uri="{28A0092B-C50C-407E-A947-70E740481C1C}">
                           <a14:useLocalDpi xmlns:a14="http://schemas.microsoft.com/office/drawing/2010/main" val="0"/>
@@ -532,7 +627,7 @@
                   <pic:spPr bwMode="auto">
                     <a:xfrm>
                       <a:off x="0" y="0"/>
-                      <a:ext cx="6187188" cy="4109253"/>
+                      <a:ext cx="5448674" cy="3618766"/>
                     </a:xfrm>
                     <a:prstGeom prst="rect">
                       <a:avLst/>
@@ -574,7 +669,7 @@
                     <pic:cNvPicPr/>
                   </pic:nvPicPr>
                   <pic:blipFill>
-                    <a:blip r:embed="rId13">
+                    <a:blip r:embed="rId15">
                       <a:extLst>
                         <a:ext uri="{28A0092B-C50C-407E-A947-70E740481C1C}">
                           <a14:useLocalDpi xmlns:a14="http://schemas.microsoft.com/office/drawing/2010/main" val="0"/>
@@ -600,6 +695,166 @@
           </wp:inline>
         </w:drawing>
       </w:r>
+    </w:p>
+    <w:p>
+      <w:pPr>
+        <w:rPr>
+          <w:sz w:val="28"/>
+          <w:szCs w:val="28"/>
+        </w:rPr>
+      </w:pPr>
+      <w:r>
+        <w:rPr>
+          <w:sz w:val="28"/>
+          <w:szCs w:val="28"/>
+        </w:rPr>
+        <w:br w:type="page"/>
+      </w:r>
+    </w:p>
+    <w:p>
+      <w:pPr>
+        <w:rPr>
+          <w:b/>
+          <w:sz w:val="28"/>
+          <w:szCs w:val="28"/>
+        </w:rPr>
+      </w:pPr>
+      <w:r>
+        <w:rPr>
+          <w:b/>
+          <w:sz w:val="28"/>
+          <w:szCs w:val="28"/>
+        </w:rPr>
+        <w:lastRenderedPageBreak/>
+        <w:t>GUIs</w:t>
+      </w:r>
+    </w:p>
+    <w:p>
+      <w:pPr>
+        <w:rPr>
+          <w:b/>
+          <w:noProof/>
+          <w:sz w:val="28"/>
+          <w:szCs w:val="28"/>
+        </w:rPr>
+      </w:pPr>
+    </w:p>
+    <w:p>
+      <w:pPr>
+        <w:rPr>
+          <w:b/>
+          <w:sz w:val="28"/>
+          <w:szCs w:val="28"/>
+        </w:rPr>
+      </w:pPr>
+      <w:r>
+        <w:rPr>
+          <w:b/>
+          <w:noProof/>
+          <w:sz w:val="28"/>
+          <w:szCs w:val="28"/>
+        </w:rPr>
+        <w:lastRenderedPageBreak/>
+        <w:drawing>
+          <wp:inline distT="0" distB="0" distL="0" distR="0">
+            <wp:extent cx="5381492" cy="4057650"/>
+            <wp:effectExtent l="0" t="0" r="0" b="0"/>
+            <wp:docPr id="15" name="Picture 15"/>
+            <wp:cNvGraphicFramePr>
+              <a:graphicFrameLocks xmlns:a="http://schemas.openxmlformats.org/drawingml/2006/main" noChangeAspect="1"/>
+            </wp:cNvGraphicFramePr>
+            <a:graphic xmlns:a="http://schemas.openxmlformats.org/drawingml/2006/main">
+              <a:graphicData uri="http://schemas.openxmlformats.org/drawingml/2006/picture">
+                <pic:pic xmlns:pic="http://schemas.openxmlformats.org/drawingml/2006/picture">
+                  <pic:nvPicPr>
+                    <pic:cNvPr id="15" name="WebsiteSuggestionGUI.PNG"/>
+                    <pic:cNvPicPr/>
+                  </pic:nvPicPr>
+                  <pic:blipFill rotWithShape="1">
+                    <a:blip r:embed="rId16">
+                      <a:extLst>
+                        <a:ext uri="{28A0092B-C50C-407E-A947-70E740481C1C}">
+                          <a14:useLocalDpi xmlns:a14="http://schemas.microsoft.com/office/drawing/2010/main" val="0"/>
+                        </a:ext>
+                      </a:extLst>
+                    </a:blip>
+                    <a:srcRect b="8819"/>
+                    <a:stretch/>
+                  </pic:blipFill>
+                  <pic:spPr bwMode="auto">
+                    <a:xfrm>
+                      <a:off x="0" y="0"/>
+                      <a:ext cx="5396912" cy="4069277"/>
+                    </a:xfrm>
+                    <a:prstGeom prst="rect">
+                      <a:avLst/>
+                    </a:prstGeom>
+                    <a:ln>
+                      <a:noFill/>
+                    </a:ln>
+                    <a:extLst>
+                      <a:ext uri="{53640926-AAD7-44D8-BBD7-CCE9431645EC}">
+                        <a14:shadowObscured xmlns:a14="http://schemas.microsoft.com/office/drawing/2010/main"/>
+                      </a:ext>
+                    </a:extLst>
+                  </pic:spPr>
+                </pic:pic>
+              </a:graphicData>
+            </a:graphic>
+          </wp:inline>
+        </w:drawing>
+      </w:r>
+      <w:r>
+        <w:rPr>
+          <w:b/>
+          <w:noProof/>
+          <w:sz w:val="28"/>
+          <w:szCs w:val="28"/>
+        </w:rPr>
+        <w:drawing>
+          <wp:inline distT="0" distB="0" distL="0" distR="0">
+            <wp:extent cx="5324475" cy="4058775"/>
+            <wp:effectExtent l="0" t="0" r="0" b="0"/>
+            <wp:docPr id="16" name="Picture 16"/>
+            <wp:cNvGraphicFramePr>
+              <a:graphicFrameLocks xmlns:a="http://schemas.openxmlformats.org/drawingml/2006/main" noChangeAspect="1"/>
+            </wp:cNvGraphicFramePr>
+            <a:graphic xmlns:a="http://schemas.openxmlformats.org/drawingml/2006/main">
+              <a:graphicData uri="http://schemas.openxmlformats.org/drawingml/2006/picture">
+                <pic:pic xmlns:pic="http://schemas.openxmlformats.org/drawingml/2006/picture">
+                  <pic:nvPicPr>
+                    <pic:cNvPr id="16" name="CountVowelsGUI.PNG"/>
+                    <pic:cNvPicPr/>
+                  </pic:nvPicPr>
+                  <pic:blipFill>
+                    <a:blip r:embed="rId17">
+                      <a:extLst>
+                        <a:ext uri="{28A0092B-C50C-407E-A947-70E740481C1C}">
+                          <a14:useLocalDpi xmlns:a14="http://schemas.microsoft.com/office/drawing/2010/main" val="0"/>
+                        </a:ext>
+                      </a:extLst>
+                    </a:blip>
+                    <a:stretch>
+                      <a:fillRect/>
+                    </a:stretch>
+                  </pic:blipFill>
+                  <pic:spPr>
+                    <a:xfrm>
+                      <a:off x="0" y="0"/>
+                      <a:ext cx="5330640" cy="4063475"/>
+                    </a:xfrm>
+                    <a:prstGeom prst="rect">
+                      <a:avLst/>
+                    </a:prstGeom>
+                  </pic:spPr>
+                </pic:pic>
+              </a:graphicData>
+            </a:graphic>
+          </wp:inline>
+        </w:drawing>
+      </w:r>
+      <w:bookmarkStart w:id="0" w:name="_GoBack"/>
+      <w:bookmarkEnd w:id="0"/>
     </w:p>
     <w:sectPr>
       <w:pgSz w:w="12240" w:h="15840"/>

</xml_diff>